<commit_message>
update in payeezy js guide
</commit_message>
<xml_diff>
--- a/guide/payeezy_js07012015.docx
+++ b/guide/payeezy_js07012015.docx
@@ -722,10 +722,7 @@
         </w:p>
       </w:sdtContent>
     </w:sdt>
-    <w:p>
-      <w:bookmarkStart w:id="9" w:name="_GoBack"/>
-      <w:bookmarkEnd w:id="9"/>
-    </w:p>
+    <w:p/>
     <w:bookmarkEnd w:id="6"/>
     <w:bookmarkEnd w:id="7"/>
     <w:bookmarkEnd w:id="8"/>
@@ -760,10 +757,10 @@
       <w:pPr>
         <w:pStyle w:val="Heading1"/>
       </w:pPr>
-      <w:bookmarkStart w:id="10" w:name="_Toc289435171"/>
-      <w:bookmarkStart w:id="11" w:name="_Toc415753224"/>
-      <w:bookmarkStart w:id="12" w:name="_Toc423019290"/>
-      <w:bookmarkStart w:id="13" w:name="_Toc289435172"/>
+      <w:bookmarkStart w:id="9" w:name="_Toc289435171"/>
+      <w:bookmarkStart w:id="10" w:name="_Toc415753224"/>
+      <w:bookmarkStart w:id="11" w:name="_Toc423019290"/>
+      <w:bookmarkStart w:id="12" w:name="_Toc289435172"/>
       <w:r>
         <w:lastRenderedPageBreak/>
         <w:t xml:space="preserve">Quickly integrate </w:t>
@@ -774,9 +771,9 @@
       <w:r>
         <w:t>Payeezy JS</w:t>
       </w:r>
+      <w:bookmarkEnd w:id="9"/>
       <w:bookmarkEnd w:id="10"/>
       <w:bookmarkEnd w:id="11"/>
-      <w:bookmarkEnd w:id="12"/>
     </w:p>
     <w:p>
       <w:r>
@@ -1081,17 +1078,17 @@
         <w:pStyle w:val="Heading1"/>
         <w:spacing w:before="0" w:line="240" w:lineRule="auto"/>
       </w:pPr>
-      <w:bookmarkStart w:id="14" w:name="_Toc415753225"/>
-      <w:bookmarkStart w:id="15" w:name="_Toc423019291"/>
+      <w:bookmarkStart w:id="13" w:name="_Toc415753225"/>
+      <w:bookmarkStart w:id="14" w:name="_Toc423019291"/>
       <w:r>
         <w:t>Minimum technical requirements</w:t>
       </w:r>
+      <w:bookmarkEnd w:id="13"/>
       <w:bookmarkEnd w:id="14"/>
-      <w:bookmarkEnd w:id="15"/>
       <w:r>
         <w:t xml:space="preserve"> </w:t>
       </w:r>
-      <w:bookmarkEnd w:id="13"/>
+      <w:bookmarkEnd w:id="12"/>
     </w:p>
     <w:p>
       <w:pPr>
@@ -1826,18 +1823,18 @@
         <w:pStyle w:val="Heading1"/>
         <w:spacing w:before="0"/>
       </w:pPr>
-      <w:bookmarkStart w:id="16" w:name="_Toc289435173"/>
-      <w:bookmarkStart w:id="17" w:name="_Toc415753226"/>
-      <w:bookmarkStart w:id="18" w:name="_Toc423019292"/>
+      <w:bookmarkStart w:id="15" w:name="_Toc289435173"/>
+      <w:bookmarkStart w:id="16" w:name="_Toc415753226"/>
+      <w:bookmarkStart w:id="17" w:name="_Toc423019292"/>
       <w:r>
         <w:t>Payeezy.JS</w:t>
       </w:r>
       <w:r>
         <w:t xml:space="preserve"> initialization</w:t>
       </w:r>
+      <w:bookmarkEnd w:id="15"/>
       <w:bookmarkEnd w:id="16"/>
       <w:bookmarkEnd w:id="17"/>
-      <w:bookmarkEnd w:id="18"/>
     </w:p>
     <w:p>
       <w:pPr>
@@ -18272,13 +18269,23 @@
           <w:szCs w:val="24"/>
         </w:rPr>
       </w:pPr>
+      <w:bookmarkStart w:id="18" w:name="_GoBack"/>
       <w:r>
         <w:rPr>
           <w:rFonts w:ascii="Adobe Garamond Pro" w:hAnsi="Adobe Garamond Pro"/>
           <w:sz w:val="24"/>
           <w:szCs w:val="24"/>
         </w:rPr>
-        <w:t>Make a Payment (server side) using the payment token:</w:t>
+        <w:t>Make</w:t>
+      </w:r>
+      <w:bookmarkEnd w:id="18"/>
+      <w:r>
+        <w:rPr>
+          <w:rFonts w:ascii="Adobe Garamond Pro" w:hAnsi="Adobe Garamond Pro"/>
+          <w:sz w:val="24"/>
+          <w:szCs w:val="24"/>
+        </w:rPr>
+        <w:t xml:space="preserve"> a Payment (server side) using the payment token:</w:t>
       </w:r>
     </w:p>
     <w:p>
@@ -18303,7 +18310,7 @@
           <w:sz w:val="24"/>
           <w:szCs w:val="24"/>
         </w:rPr>
-        <w:t>Developer portal documentation</w:t>
+        <w:t xml:space="preserve">Developer portal </w:t>
       </w:r>
       <w:r>
         <w:rPr>
@@ -18311,7 +18318,7 @@
           <w:sz w:val="24"/>
           <w:szCs w:val="24"/>
         </w:rPr>
-        <w:t xml:space="preserve"> link </w:t>
+        <w:t xml:space="preserve">link </w:t>
       </w:r>
       <w:hyperlink r:id="rId24" w:history="1">
         <w:r>
@@ -18323,7 +18330,7 @@
             <w:bdr w:val="single" w:sz="8" w:space="0" w:color="DBE5F1" w:themeColor="accent1" w:themeTint="33"/>
             <w:shd w:val="clear" w:color="auto" w:fill="DBE5F1" w:themeFill="accent1" w:themeFillTint="33"/>
           </w:rPr>
-          <w:t>https://developer.payeezy.com/payeezy-api-reference/apis</w:t>
+          <w:t>https://developer.payeezy.com/</w:t>
         </w:r>
       </w:hyperlink>
       <w:r>
@@ -18332,7 +18339,7 @@
           <w:sz w:val="24"/>
           <w:szCs w:val="24"/>
         </w:rPr>
-        <w:t xml:space="preserve"> o</w:t>
+        <w:t xml:space="preserve"> and click on ‘Docs &amp; Sandbox’ menu link and then click on ‘Token Based Payments ’. </w:t>
       </w:r>
       <w:r>
         <w:rPr>
@@ -18340,16 +18347,19 @@
           <w:sz w:val="24"/>
           <w:szCs w:val="24"/>
         </w:rPr>
-        <w:t>n how to make a payment ("authorize" or "purchase") with the token.</w:t>
+        <w:t xml:space="preserve">Use Authorize or Purchase request payload for transaction processing. </w:t>
+      </w:r>
+      <w:r>
+        <w:rPr>
+          <w:rFonts w:ascii="Adobe Garamond Pro" w:eastAsia="Calibri" w:hAnsi="Adobe Garamond Pro"/>
+          <w:sz w:val="24"/>
+          <w:szCs w:val="24"/>
+        </w:rPr>
+        <w:t xml:space="preserve"> </w:t>
       </w:r>
     </w:p>
     <w:p>
       <w:pPr>
-        <w:pStyle w:val="ListParagraph"/>
-        <w:numPr>
-          <w:ilvl w:val="0"/>
-          <w:numId w:val="49"/>
-        </w:numPr>
         <w:rPr>
           <w:rFonts w:ascii="Adobe Garamond Pro" w:hAnsi="Adobe Garamond Pro"/>
           <w:sz w:val="24"/>
@@ -18363,7 +18373,23 @@
           <w:szCs w:val="24"/>
         </w:rPr>
         <w:lastRenderedPageBreak/>
-        <w:t>Deploy the Payeezy.js and dependency java script files in the specified folder structure in your website JavaScript deployment folder.</w:t>
+        <w:t>Deploy the</w:t>
+      </w:r>
+      <w:r>
+        <w:rPr>
+          <w:rFonts w:ascii="Adobe Garamond Pro" w:hAnsi="Adobe Garamond Pro"/>
+          <w:sz w:val="24"/>
+          <w:szCs w:val="24"/>
+        </w:rPr>
+        <w:t xml:space="preserve"> Payeezy.js and dependency java-</w:t>
+      </w:r>
+      <w:r>
+        <w:rPr>
+          <w:rFonts w:ascii="Adobe Garamond Pro" w:hAnsi="Adobe Garamond Pro"/>
+          <w:sz w:val="24"/>
+          <w:szCs w:val="24"/>
+        </w:rPr>
+        <w:t>script files in the specified folder structure in your website JavaScript deployment folder.</w:t>
       </w:r>
     </w:p>
     <w:p>
@@ -18872,15 +18898,7 @@
                 <w:sz w:val="24"/>
                 <w:szCs w:val="24"/>
               </w:rPr>
-              <w:t xml:space="preserve"> Endpoint </w:t>
-            </w:r>
-            <w:r>
-              <w:rPr>
-                <w:color w:val="000000"/>
-                <w:sz w:val="24"/>
-                <w:szCs w:val="24"/>
-              </w:rPr>
-              <w:t>URL</w:t>
+              <w:t xml:space="preserve"> Endpoint URL</w:t>
             </w:r>
           </w:p>
         </w:tc>
@@ -19094,14 +19112,7 @@
                 <w:color w:val="0000FF"/>
                 <w:u w:val="single"/>
               </w:rPr>
-              <w:t xml:space="preserve"> </w:t>
-            </w:r>
-            <w:r>
-              <w:rPr>
-                <w:color w:val="0000FF"/>
-                <w:u w:val="single"/>
-              </w:rPr>
-              <w:t>y6pWAJNyJyjGv66IsVuWnklkKUPFbb0a</w:t>
+              <w:t xml:space="preserve"> y6pWAJNyJyjGv66IsVuWnklkKUPFbb0a</w:t>
             </w:r>
             <w:r>
               <w:rPr>
@@ -19518,7 +19529,7 @@
         <w:rStyle w:val="PageNumber"/>
         <w:noProof/>
       </w:rPr>
-      <w:t>2</w:t>
+      <w:t>10</w:t>
     </w:r>
     <w:r>
       <w:rPr>
@@ -19819,7 +19830,7 @@
         <w:rStyle w:val="PageNumber"/>
         <w:noProof/>
       </w:rPr>
-      <w:t>3</w:t>
+      <w:t>11</w:t>
     </w:r>
     <w:r>
       <w:rPr>
@@ -27814,14 +27825,14 @@
 <file path=customXml/itemProps1.xml><?xml version="1.0" encoding="utf-8"?>
 <ds:datastoreItem xmlns:ds="http://schemas.openxmlformats.org/officeDocument/2006/customXml" ds:itemID="{833F20E1-B956-4080-8789-C22C8DA6B8FC}">
   <ds:schemaRefs>
+    <ds:schemaRef ds:uri="http://schemas.microsoft.com/office/2006/metadata/properties"/>
+    <ds:schemaRef ds:uri="http://purl.org/dc/dcmitype/"/>
+    <ds:schemaRef ds:uri="http://purl.org/dc/terms/"/>
+    <ds:schemaRef ds:uri="http://schemas.openxmlformats.org/package/2006/metadata/core-properties"/>
+    <ds:schemaRef ds:uri="http://schemas.microsoft.com/office/2006/documentManagement/types"/>
+    <ds:schemaRef ds:uri="http://purl.org/dc/elements/1.1/"/>
     <ds:schemaRef ds:uri="http://schemas.microsoft.com/office/infopath/2007/PartnerControls"/>
-    <ds:schemaRef ds:uri="http://purl.org/dc/elements/1.1/"/>
-    <ds:schemaRef ds:uri="http://schemas.microsoft.com/office/2006/documentManagement/types"/>
-    <ds:schemaRef ds:uri="http://purl.org/dc/dcmitype/"/>
     <ds:schemaRef ds:uri="http://www.w3.org/XML/1998/namespace"/>
-    <ds:schemaRef ds:uri="http://schemas.openxmlformats.org/package/2006/metadata/core-properties"/>
-    <ds:schemaRef ds:uri="http://schemas.microsoft.com/office/2006/metadata/properties"/>
-    <ds:schemaRef ds:uri="http://purl.org/dc/terms/"/>
   </ds:schemaRefs>
 </ds:datastoreItem>
 </file>
@@ -27851,7 +27862,7 @@
 </file>
 
 <file path=customXml/itemProps4.xml><?xml version="1.0" encoding="utf-8"?>
-<ds:datastoreItem xmlns:ds="http://schemas.openxmlformats.org/officeDocument/2006/customXml" ds:itemID="{4364A399-7C2C-4623-A452-F306D3326598}">
+<ds:datastoreItem xmlns:ds="http://schemas.openxmlformats.org/officeDocument/2006/customXml" ds:itemID="{41FE0136-0EC5-47E3-96AE-1DBED992E0FF}">
   <ds:schemaRefs>
     <ds:schemaRef ds:uri="http://schemas.openxmlformats.org/officeDocument/2006/bibliography"/>
   </ds:schemaRefs>

</xml_diff>